<commit_message>
Mit meinem Teil des Skripts fertig
</commit_message>
<xml_diff>
--- a/Indizes.docx
+++ b/Indizes.docx
@@ -1,6 +1,6 @@
 
 <file path=word/document.xml><?xml version="1.0" encoding="utf-8"?>
-<w:document xmlns:wpc="http://schemas.microsoft.com/office/word/2010/wordprocessingCanvas" xmlns:cx="http://schemas.microsoft.com/office/drawing/2014/chartex" xmlns:cx1="http://schemas.microsoft.com/office/drawing/2015/9/8/chartex" xmlns:cx2="http://schemas.microsoft.com/office/drawing/2015/10/21/chartex" xmlns:cx3="http://schemas.microsoft.com/office/drawing/2016/5/9/chartex" xmlns:cx4="http://schemas.microsoft.com/office/drawing/2016/5/10/chartex" xmlns:cx5="http://schemas.microsoft.com/office/drawing/2016/5/11/chartex" xmlns:cx6="http://schemas.microsoft.com/office/drawing/2016/5/12/chartex" xmlns:cx7="http://schemas.microsoft.com/office/drawing/2016/5/13/chartex" xmlns:cx8="http://schemas.microsoft.com/office/drawing/2016/5/14/chartex" xmlns:mc="http://schemas.openxmlformats.org/markup-compatibility/2006" xmlns:aink="http://schemas.microsoft.com/office/drawing/2016/ink" xmlns:am3d="http://schemas.microsoft.com/office/drawing/2017/model3d" xmlns:o="urn:schemas-microsoft-com:office:office" xmlns:oel="http://schemas.microsoft.com/office/2019/extlst" xmlns:r="http://schemas.openxmlformats.org/officeDocument/2006/relationships" xmlns:m="http://schemas.openxmlformats.org/officeDocument/2006/math" xmlns:v="urn:schemas-microsoft-com:vml" xmlns:wp14="http://schemas.microsoft.com/office/word/2010/wordprocessingDrawing" xmlns:wp="http://schemas.openxmlformats.org/drawingml/2006/wordprocessingDrawing" xmlns:w10="urn:schemas-microsoft-com:office:word" xmlns:w="http://schemas.openxmlformats.org/wordprocessingml/2006/main" xmlns:w14="http://schemas.microsoft.com/office/word/2010/wordml" xmlns:w15="http://schemas.microsoft.com/office/word/2012/wordml" xmlns:w16cex="http://schemas.microsoft.com/office/word/2018/wordml/cex" xmlns:w16cid="http://schemas.microsoft.com/office/word/2016/wordml/cid" xmlns:w16="http://schemas.microsoft.com/office/word/2018/wordml" xmlns:w16sdtdh="http://schemas.microsoft.com/office/word/2020/wordml/sdtdatahash" xmlns:w16se="http://schemas.microsoft.com/office/word/2015/wordml/symex" xmlns:wpg="http://schemas.microsoft.com/office/word/2010/wordprocessingGroup" xmlns:wpi="http://schemas.microsoft.com/office/word/2010/wordprocessingInk" xmlns:wne="http://schemas.microsoft.com/office/word/2006/wordml" xmlns:wps="http://schemas.microsoft.com/office/word/2010/wordprocessingShape" mc:Ignorable="w14 w15 w16se w16cid w16 w16cex w16sdtdh wp14">
+<w:document xmlns:wpc="http://schemas.microsoft.com/office/word/2010/wordprocessingCanvas" xmlns:cx="http://schemas.microsoft.com/office/drawing/2014/chartex" xmlns:cx1="http://schemas.microsoft.com/office/drawing/2015/9/8/chartex" xmlns:mc="http://schemas.openxmlformats.org/markup-compatibility/2006" xmlns:o="urn:schemas-microsoft-com:office:office" xmlns:r="http://schemas.openxmlformats.org/officeDocument/2006/relationships" xmlns:m="http://schemas.openxmlformats.org/officeDocument/2006/math" xmlns:v="urn:schemas-microsoft-com:vml" xmlns:wp14="http://schemas.microsoft.com/office/word/2010/wordprocessingDrawing" xmlns:wp="http://schemas.openxmlformats.org/drawingml/2006/wordprocessingDrawing" xmlns:w10="urn:schemas-microsoft-com:office:word" xmlns:w="http://schemas.openxmlformats.org/wordprocessingml/2006/main" xmlns:w14="http://schemas.microsoft.com/office/word/2010/wordml" xmlns:w15="http://schemas.microsoft.com/office/word/2012/wordml" xmlns:w16se="http://schemas.microsoft.com/office/word/2015/wordml/symex" xmlns:wpg="http://schemas.microsoft.com/office/word/2010/wordprocessingGroup" xmlns:wpi="http://schemas.microsoft.com/office/word/2010/wordprocessingInk" xmlns:wne="http://schemas.microsoft.com/office/word/2006/wordml" xmlns:wps="http://schemas.microsoft.com/office/word/2010/wordprocessingShape" mc:Ignorable="w14 w15 w16se wp14">
   <w:body>
     <w:p>
       <w:pPr>
@@ -287,21 +287,7 @@
         <w:rPr>
           <w:rFonts w:cs="Arial"/>
         </w:rPr>
-        <w:t xml:space="preserve">Indizes </w:t>
-      </w:r>
-      <w:proofErr w:type="gramStart"/>
-      <w:r>
-        <w:rPr>
-          <w:rFonts w:cs="Arial"/>
-        </w:rPr>
-        <w:t>können</w:t>
-      </w:r>
-      <w:proofErr w:type="gramEnd"/>
-      <w:r>
-        <w:rPr>
-          <w:rFonts w:cs="Arial"/>
-        </w:rPr>
-        <w:t xml:space="preserve"> wie auch Datenbanktabellen partitioniert werden. Dabei wird unterschieden, ob die Partitionierung sich an der ersten Spalte orientiert, die indiziert wird, oder an einer anderen Spalte.</w:t>
+        <w:t>Indizes können wie auch Datenbanktabellen partitioniert werden. Dabei wird unterschieden, ob die Partitionierung sich an der ersten Spalte orientiert, die indiziert wird, oder an einer anderen Spalte.</w:t>
       </w:r>
     </w:p>
     <w:p>
@@ -372,11 +358,10 @@
           <v:shape id="_x0000_i1025" type="#_x0000_t75" style="width:453.75pt;height:43.5pt" o:ole="">
             <v:imagedata r:id="rId4" o:title=""/>
           </v:shape>
-          <o:OLEObject Type="Embed" ProgID="Word.OpenDocumentText.12" ShapeID="_x0000_i1025" DrawAspect="Content" ObjectID="_1717969245" r:id="rId5"/>
+          <o:OLEObject Type="Embed" ProgID="Word.OpenDocumentText.12" ShapeID="_x0000_i1025" DrawAspect="Content" ObjectID="_1718534356" r:id="rId5"/>
         </w:object>
       </w:r>
     </w:p>
-    <w:p/>
     <w:p>
       <w:pPr>
         <w:pStyle w:val="berschrift2"/>
@@ -393,21 +378,368 @@
           <v:shape id="_x0000_i1026" type="#_x0000_t75" style="width:453.75pt;height:28.5pt" o:ole="">
             <v:imagedata r:id="rId6" o:title=""/>
           </v:shape>
-          <o:OLEObject Type="Embed" ProgID="Word.OpenDocumentText.12" ShapeID="_x0000_i1026" DrawAspect="Content" ObjectID="_1717969246" r:id="rId7"/>
+          <o:OLEObject Type="Embed" ProgID="Word.OpenDocumentText.12" ShapeID="_x0000_i1026" DrawAspect="Content" ObjectID="_1718534357" r:id="rId7"/>
         </w:object>
       </w:r>
     </w:p>
     <w:p>
-      <w:r>
-        <w:br w:type="page"/>
-      </w:r>
+      <w:pPr>
+        <w:rPr>
+          <w:rStyle w:val="berschrift2Zchn"/>
+        </w:rPr>
+      </w:pPr>
+      <w:r>
+        <w:rPr>
+          <w:rStyle w:val="berschrift2Zchn"/>
+        </w:rPr>
+        <w:t>Beispiel anhand unseres Projektes</w:t>
+      </w:r>
+    </w:p>
+    <w:p>
+      <w:pPr>
+        <w:pStyle w:val="berschrift5"/>
+        <w:rPr>
+          <w:rStyle w:val="berschrift2Zchn"/>
+          <w:sz w:val="22"/>
+          <w:szCs w:val="22"/>
+        </w:rPr>
+      </w:pPr>
+      <w:r>
+        <w:rPr>
+          <w:rStyle w:val="berschrift2Zchn"/>
+          <w:sz w:val="22"/>
+          <w:szCs w:val="22"/>
+        </w:rPr>
+        <w:t>Erstellen</w:t>
+      </w:r>
+    </w:p>
+    <w:bookmarkStart w:id="2" w:name="_MON_1718532070"/>
+    <w:bookmarkEnd w:id="2"/>
+    <w:p>
+      <w:pPr>
+        <w:rPr>
+          <w:lang w:val="de-DE"/>
+        </w:rPr>
+      </w:pPr>
+      <w:r>
+        <w:rPr>
+          <w:lang w:val="de-DE"/>
+        </w:rPr>
+        <w:object w:dxaOrig="9072" w:dyaOrig="738" w14:anchorId="52619A45">
+          <v:shape id="_x0000_i1027" type="#_x0000_t75" style="width:453.75pt;height:36.75pt" o:ole="">
+            <v:imagedata r:id="rId8" o:title=""/>
+          </v:shape>
+          <o:OLEObject Type="Embed" ProgID="Word.Document.12" ShapeID="_x0000_i1027" DrawAspect="Content" ObjectID="_1718534358" r:id="rId9">
+            <o:FieldCodes>\s</o:FieldCodes>
+          </o:OLEObject>
+        </w:object>
+      </w:r>
+    </w:p>
+    <w:p>
+      <w:pPr>
+        <w:pStyle w:val="berschrift5"/>
+        <w:rPr>
+          <w:lang w:val="de-DE"/>
+        </w:rPr>
+      </w:pPr>
+      <w:r>
+        <w:rPr>
+          <w:lang w:val="de-DE"/>
+        </w:rPr>
+        <w:t>Anwendung</w:t>
+      </w:r>
+    </w:p>
+    <w:bookmarkStart w:id="3" w:name="_MON_1718532096"/>
+    <w:bookmarkEnd w:id="3"/>
+    <w:p>
+      <w:pPr>
+        <w:rPr>
+          <w:lang w:val="de-DE"/>
+        </w:rPr>
+      </w:pPr>
+      <w:r>
+        <w:rPr>
+          <w:lang w:val="de-DE"/>
+        </w:rPr>
+        <w:object w:dxaOrig="9072" w:dyaOrig="772" w14:anchorId="056821B6">
+          <v:shape id="_x0000_i1028" type="#_x0000_t75" style="width:453.75pt;height:38.25pt" o:ole="">
+            <v:imagedata r:id="rId10" o:title=""/>
+          </v:shape>
+          <o:OLEObject Type="Embed" ProgID="Word.Document.12" ShapeID="_x0000_i1028" DrawAspect="Content" ObjectID="_1718534359" r:id="rId11">
+            <o:FieldCodes>\s</o:FieldCodes>
+          </o:OLEObject>
+        </w:object>
+      </w:r>
+    </w:p>
+    <w:p>
+      <w:pPr>
+        <w:pStyle w:val="berschrift5"/>
+        <w:rPr>
+          <w:lang w:val="de-DE"/>
+        </w:rPr>
+      </w:pPr>
+      <w:r>
+        <w:rPr>
+          <w:lang w:val="de-DE"/>
+        </w:rPr>
+        <w:t>Löschen</w:t>
+      </w:r>
+    </w:p>
+    <w:bookmarkStart w:id="4" w:name="_MON_1718532125"/>
+    <w:bookmarkEnd w:id="4"/>
+    <w:p>
+      <w:pPr>
+        <w:rPr>
+          <w:lang w:val="de-DE"/>
+        </w:rPr>
+      </w:pPr>
+      <w:r>
+        <w:rPr>
+          <w:lang w:val="de-DE"/>
+        </w:rPr>
+        <w:object w:dxaOrig="9072" w:dyaOrig="516" w14:anchorId="06E1F207">
+          <v:shape id="_x0000_i1029" type="#_x0000_t75" style="width:453.75pt;height:25.5pt" o:ole="">
+            <v:imagedata r:id="rId12" o:title=""/>
+          </v:shape>
+          <o:OLEObject Type="Embed" ProgID="Word.Document.12" ShapeID="_x0000_i1029" DrawAspect="Content" ObjectID="_1718534360" r:id="rId13">
+            <o:FieldCodes>\s</o:FieldCodes>
+          </o:OLEObject>
+        </w:object>
+      </w:r>
+    </w:p>
+    <w:p>
+      <w:pPr>
+        <w:pStyle w:val="berschrift2"/>
+        <w:rPr>
+          <w:lang w:val="de-DE"/>
+        </w:rPr>
+      </w:pPr>
+      <w:r>
+        <w:rPr>
+          <w:lang w:val="de-DE"/>
+        </w:rPr>
+        <w:t>Beurteilen eines Index</w:t>
+      </w:r>
+    </w:p>
+    <w:p>
+      <w:pPr>
+        <w:rPr>
+          <w:lang w:val="de-DE"/>
+        </w:rPr>
+      </w:pPr>
+      <w:r>
+        <w:rPr>
+          <w:lang w:val="de-DE"/>
+        </w:rPr>
+        <w:t>Man will natürlich wissen, ob sich dieser Index überhaupt lohnt, oder ob er keinen Unterschied macht. Wenn man vor einer Abfrage, wie im Bild unten gezeigt, die Statistik aktiviert, wird angezeigt, wie lange die Abfrage dauert.</w:t>
+      </w:r>
+    </w:p>
+    <w:bookmarkStart w:id="5" w:name="_MON_1718533517"/>
+    <w:bookmarkEnd w:id="5"/>
+    <w:p>
+      <w:pPr>
+        <w:rPr>
+          <w:lang w:val="de-DE"/>
+        </w:rPr>
+      </w:pPr>
+      <w:r>
+        <w:rPr>
+          <w:lang w:val="de-DE"/>
+        </w:rPr>
+        <w:object w:dxaOrig="9072" w:dyaOrig="1217" w14:anchorId="250E9EC8">
+          <v:shape id="_x0000_i1030" type="#_x0000_t75" style="width:453.75pt;height:60.75pt" o:ole="">
+            <v:imagedata r:id="rId14" o:title=""/>
+          </v:shape>
+          <o:OLEObject Type="Embed" ProgID="Word.Document.12" ShapeID="_x0000_i1030" DrawAspect="Content" ObjectID="_1718534361" r:id="rId15">
+            <o:FieldCodes>\s</o:FieldCodes>
+          </o:OLEObject>
+        </w:object>
+      </w:r>
+    </w:p>
+    <w:p>
+      <w:pPr>
+        <w:rPr>
+          <w:lang w:val="de-DE"/>
+        </w:rPr>
+      </w:pPr>
+      <w:r>
+        <w:rPr>
+          <w:lang w:val="de-DE"/>
+        </w:rPr>
+        <w:t>Wir haben es mit dem Index, von unserem Beispiel getestet.</w:t>
+      </w:r>
+    </w:p>
+    <w:p>
+      <w:pPr>
+        <w:pStyle w:val="berschrift5"/>
+        <w:rPr>
+          <w:lang w:val="de-DE"/>
+        </w:rPr>
+      </w:pPr>
+      <w:r>
+        <w:rPr>
+          <w:lang w:val="de-DE"/>
+        </w:rPr>
+        <w:t>Ohne Index</w:t>
+      </w:r>
+    </w:p>
+    <w:p>
+      <w:pPr>
+        <w:rPr>
+          <w:lang w:val="de-DE"/>
+        </w:rPr>
+      </w:pPr>
+      <w:r>
+        <w:rPr>
+          <w:noProof/>
+          <w:lang w:val="en-US"/>
+        </w:rPr>
+        <w:drawing>
+          <wp:inline distT="0" distB="0" distL="0" distR="0" wp14:anchorId="4F9B72F5" wp14:editId="1995FB25">
+            <wp:extent cx="3571875" cy="695325"/>
+            <wp:effectExtent l="0" t="0" r="9525" b="9525"/>
+            <wp:docPr id="1" name="Grafik 1"/>
+            <wp:cNvGraphicFramePr>
+              <a:graphicFrameLocks xmlns:a="http://schemas.openxmlformats.org/drawingml/2006/main" noChangeAspect="1"/>
+            </wp:cNvGraphicFramePr>
+            <a:graphic xmlns:a="http://schemas.openxmlformats.org/drawingml/2006/main">
+              <a:graphicData uri="http://schemas.openxmlformats.org/drawingml/2006/picture">
+                <pic:pic xmlns:pic="http://schemas.openxmlformats.org/drawingml/2006/picture">
+                  <pic:nvPicPr>
+                    <pic:cNvPr id="1" name=""/>
+                    <pic:cNvPicPr/>
+                  </pic:nvPicPr>
+                  <pic:blipFill>
+                    <a:blip r:embed="rId16"/>
+                    <a:stretch>
+                      <a:fillRect/>
+                    </a:stretch>
+                  </pic:blipFill>
+                  <pic:spPr>
+                    <a:xfrm>
+                      <a:off x="0" y="0"/>
+                      <a:ext cx="3571875" cy="695325"/>
+                    </a:xfrm>
+                    <a:prstGeom prst="rect">
+                      <a:avLst/>
+                    </a:prstGeom>
+                  </pic:spPr>
+                </pic:pic>
+              </a:graphicData>
+            </a:graphic>
+          </wp:inline>
+        </w:drawing>
+      </w:r>
+    </w:p>
+    <w:p>
+      <w:pPr>
+        <w:pStyle w:val="berschrift5"/>
+        <w:rPr>
+          <w:lang w:val="de-DE"/>
+        </w:rPr>
+      </w:pPr>
+      <w:r>
+        <w:rPr>
+          <w:lang w:val="de-DE"/>
+        </w:rPr>
+        <w:t>Mit Index</w:t>
+      </w:r>
+    </w:p>
+    <w:p>
+      <w:pPr>
+        <w:rPr>
+          <w:lang w:val="de-DE"/>
+        </w:rPr>
+      </w:pPr>
+      <w:r>
+        <w:rPr>
+          <w:noProof/>
+          <w:lang w:val="en-US"/>
+        </w:rPr>
+        <w:drawing>
+          <wp:inline distT="0" distB="0" distL="0" distR="0" wp14:anchorId="29D081A0" wp14:editId="3F09A008">
+            <wp:extent cx="3486150" cy="666750"/>
+            <wp:effectExtent l="0" t="0" r="0" b="0"/>
+            <wp:docPr id="2" name="Grafik 2"/>
+            <wp:cNvGraphicFramePr>
+              <a:graphicFrameLocks xmlns:a="http://schemas.openxmlformats.org/drawingml/2006/main" noChangeAspect="1"/>
+            </wp:cNvGraphicFramePr>
+            <a:graphic xmlns:a="http://schemas.openxmlformats.org/drawingml/2006/main">
+              <a:graphicData uri="http://schemas.openxmlformats.org/drawingml/2006/picture">
+                <pic:pic xmlns:pic="http://schemas.openxmlformats.org/drawingml/2006/picture">
+                  <pic:nvPicPr>
+                    <pic:cNvPr id="1" name=""/>
+                    <pic:cNvPicPr/>
+                  </pic:nvPicPr>
+                  <pic:blipFill>
+                    <a:blip r:embed="rId17"/>
+                    <a:stretch>
+                      <a:fillRect/>
+                    </a:stretch>
+                  </pic:blipFill>
+                  <pic:spPr>
+                    <a:xfrm>
+                      <a:off x="0" y="0"/>
+                      <a:ext cx="3486150" cy="666750"/>
+                    </a:xfrm>
+                    <a:prstGeom prst="rect">
+                      <a:avLst/>
+                    </a:prstGeom>
+                  </pic:spPr>
+                </pic:pic>
+              </a:graphicData>
+            </a:graphic>
+          </wp:inline>
+        </w:drawing>
+      </w:r>
+    </w:p>
+    <w:p>
+      <w:pPr>
+        <w:rPr>
+          <w:lang w:val="de-DE"/>
+        </w:rPr>
+      </w:pPr>
+      <w:r>
+        <w:rPr>
+          <w:lang w:val="de-DE"/>
+        </w:rPr>
+        <w:lastRenderedPageBreak/>
+        <w:t xml:space="preserve">Wie man </w:t>
+      </w:r>
+      <w:r>
+        <w:rPr>
+          <w:lang w:val="de-DE"/>
+        </w:rPr>
+        <w:t>im</w:t>
+      </w:r>
+      <w:r>
+        <w:rPr>
+          <w:lang w:val="de-DE"/>
+        </w:rPr>
+        <w:t xml:space="preserve"> Beispiel sieht, macht der Index keinen Unterschied. Unser Projekt ist in dem Sinne viel zu klein. Darum muss man sich bei kleinen Projekten nicht die Mühe machen, Indexe zu erstellen. Jedoch kann es bei </w:t>
+      </w:r>
+      <w:proofErr w:type="spellStart"/>
+      <w:r>
+        <w:rPr>
+          <w:lang w:val="de-DE"/>
+        </w:rPr>
+        <w:t>grossen</w:t>
+      </w:r>
+      <w:proofErr w:type="spellEnd"/>
+      <w:r>
+        <w:rPr>
+          <w:lang w:val="de-DE"/>
+        </w:rPr>
+        <w:t xml:space="preserve"> Projekten mit vielen Daten nützlich sein.</w:t>
+      </w:r>
+      <w:bookmarkStart w:id="6" w:name="_GoBack"/>
+      <w:bookmarkEnd w:id="6"/>
     </w:p>
     <w:p>
       <w:pPr>
         <w:pStyle w:val="berschrift1"/>
       </w:pPr>
       <w:r>
-        <w:lastRenderedPageBreak/>
         <w:t xml:space="preserve">Indizes </w:t>
       </w:r>
       <w:r>
@@ -416,13 +748,7 @@
     </w:p>
     <w:p>
       <w:r>
-        <w:t xml:space="preserve">Bei vielen Datensätzen ermöglicht ein Index </w:t>
-      </w:r>
-      <w:r>
-        <w:t>das schnelle Auffinden</w:t>
-      </w:r>
-      <w:r>
-        <w:t xml:space="preserve"> der gesuchten Spalte.</w:t>
+        <w:t>Bei vielen Datensätzen ermöglicht ein Index das schnelle Auffinden der gesuchten Spalte.</w:t>
       </w:r>
     </w:p>
     <w:p>
@@ -447,7 +773,7 @@
 </file>
 
 <file path=word/styles.xml><?xml version="1.0" encoding="utf-8"?>
-<w:styles xmlns:mc="http://schemas.openxmlformats.org/markup-compatibility/2006" xmlns:r="http://schemas.openxmlformats.org/officeDocument/2006/relationships" xmlns:w="http://schemas.openxmlformats.org/wordprocessingml/2006/main" xmlns:w14="http://schemas.microsoft.com/office/word/2010/wordml" xmlns:w15="http://schemas.microsoft.com/office/word/2012/wordml" xmlns:w16cex="http://schemas.microsoft.com/office/word/2018/wordml/cex" xmlns:w16cid="http://schemas.microsoft.com/office/word/2016/wordml/cid" xmlns:w16="http://schemas.microsoft.com/office/word/2018/wordml" xmlns:w16sdtdh="http://schemas.microsoft.com/office/word/2020/wordml/sdtdatahash" xmlns:w16se="http://schemas.microsoft.com/office/word/2015/wordml/symex" mc:Ignorable="w14 w15 w16se w16cid w16 w16cex w16sdtdh">
+<w:styles xmlns:mc="http://schemas.openxmlformats.org/markup-compatibility/2006" xmlns:r="http://schemas.openxmlformats.org/officeDocument/2006/relationships" xmlns:w="http://schemas.openxmlformats.org/wordprocessingml/2006/main" xmlns:w14="http://schemas.microsoft.com/office/word/2010/wordml" xmlns:w15="http://schemas.microsoft.com/office/word/2012/wordml" xmlns:w16se="http://schemas.microsoft.com/office/word/2015/wordml/symex" mc:Ignorable="w14 w15 w16se">
   <w:docDefaults>
     <w:rPrDefault>
       <w:rPr>
@@ -463,7 +789,7 @@
       </w:pPr>
     </w:pPrDefault>
   </w:docDefaults>
-  <w:latentStyles w:defLockedState="0" w:defUIPriority="99" w:defSemiHidden="0" w:defUnhideWhenUsed="0" w:defQFormat="0" w:count="376">
+  <w:latentStyles w:defLockedState="0" w:defUIPriority="99" w:defSemiHidden="0" w:defUnhideWhenUsed="0" w:defQFormat="0" w:count="371">
     <w:lsdException w:name="Normal" w:uiPriority="0" w:qFormat="1"/>
     <w:lsdException w:name="heading 1" w:uiPriority="9" w:qFormat="1"/>
     <w:lsdException w:name="heading 2" w:semiHidden="1" w:uiPriority="9" w:unhideWhenUsed="1" w:qFormat="1"/>
@@ -569,6 +895,7 @@
     <w:lsdException w:name="HTML Sample" w:semiHidden="1" w:unhideWhenUsed="1"/>
     <w:lsdException w:name="HTML Typewriter" w:semiHidden="1" w:unhideWhenUsed="1"/>
     <w:lsdException w:name="HTML Variable" w:semiHidden="1" w:unhideWhenUsed="1"/>
+    <w:lsdException w:name="Normal Table" w:semiHidden="1" w:unhideWhenUsed="1"/>
     <w:lsdException w:name="annotation subject" w:semiHidden="1" w:unhideWhenUsed="1"/>
     <w:lsdException w:name="No List" w:semiHidden="1" w:unhideWhenUsed="1"/>
     <w:lsdException w:name="Outline List 1" w:semiHidden="1" w:unhideWhenUsed="1"/>
@@ -611,8 +938,11 @@
     <w:lsdException w:name="Table Contemporary" w:semiHidden="1" w:unhideWhenUsed="1"/>
     <w:lsdException w:name="Table Elegant" w:semiHidden="1" w:unhideWhenUsed="1"/>
     <w:lsdException w:name="Table Professional" w:semiHidden="1" w:unhideWhenUsed="1"/>
+    <w:lsdException w:name="Table Subtle 1" w:semiHidden="1" w:unhideWhenUsed="1"/>
     <w:lsdException w:name="Table Subtle 2" w:semiHidden="1" w:unhideWhenUsed="1"/>
     <w:lsdException w:name="Table Web 1" w:semiHidden="1" w:unhideWhenUsed="1"/>
+    <w:lsdException w:name="Table Web 2" w:semiHidden="1" w:unhideWhenUsed="1"/>
+    <w:lsdException w:name="Table Web 3" w:semiHidden="1" w:unhideWhenUsed="1"/>
     <w:lsdException w:name="Balloon Text" w:semiHidden="1" w:unhideWhenUsed="1"/>
     <w:lsdException w:name="Table Grid" w:uiPriority="59"/>
     <w:lsdException w:name="Table Theme" w:semiHidden="1" w:unhideWhenUsed="1"/>
@@ -831,11 +1161,6 @@
     <w:lsdException w:name="List Table 5 Dark Accent 6" w:uiPriority="50"/>
     <w:lsdException w:name="List Table 6 Colorful Accent 6" w:uiPriority="51"/>
     <w:lsdException w:name="List Table 7 Colorful Accent 6" w:uiPriority="52"/>
-    <w:lsdException w:name="Mention" w:semiHidden="1" w:unhideWhenUsed="1"/>
-    <w:lsdException w:name="Smart Hyperlink" w:semiHidden="1" w:unhideWhenUsed="1"/>
-    <w:lsdException w:name="Hashtag" w:semiHidden="1" w:unhideWhenUsed="1"/>
-    <w:lsdException w:name="Unresolved Mention" w:semiHidden="1" w:unhideWhenUsed="1"/>
-    <w:lsdException w:name="Smart Link" w:semiHidden="1" w:unhideWhenUsed="1"/>
   </w:latentStyles>
   <w:style w:type="paragraph" w:default="1" w:styleId="Standard">
     <w:name w:val="Normal"/>
@@ -904,6 +1229,26 @@
       <w:lang w:val="en-US"/>
     </w:rPr>
   </w:style>
+  <w:style w:type="paragraph" w:styleId="berschrift5">
+    <w:name w:val="heading 5"/>
+    <w:basedOn w:val="Standard"/>
+    <w:next w:val="Standard"/>
+    <w:link w:val="berschrift5Zchn"/>
+    <w:uiPriority w:val="9"/>
+    <w:unhideWhenUsed/>
+    <w:qFormat/>
+    <w:rsid w:val="00A30AB8"/>
+    <w:pPr>
+      <w:keepNext/>
+      <w:keepLines/>
+      <w:spacing w:before="40" w:after="0"/>
+      <w:outlineLvl w:val="4"/>
+    </w:pPr>
+    <w:rPr>
+      <w:rFonts w:asciiTheme="majorHAnsi" w:eastAsiaTheme="majorEastAsia" w:hAnsiTheme="majorHAnsi" w:cstheme="majorBidi"/>
+      <w:color w:val="365F91" w:themeColor="accent1" w:themeShade="BF"/>
+    </w:rPr>
+  </w:style>
   <w:style w:type="character" w:default="1" w:styleId="Absatz-Standardschriftart">
     <w:name w:val="Default Paragraph Font"/>
     <w:uiPriority w:val="1"/>
@@ -1066,6 +1411,17 @@
       <w:color w:val="365F91" w:themeColor="accent1" w:themeShade="BF"/>
       <w:sz w:val="26"/>
       <w:szCs w:val="26"/>
+    </w:rPr>
+  </w:style>
+  <w:style w:type="character" w:customStyle="1" w:styleId="berschrift5Zchn">
+    <w:name w:val="Überschrift 5 Zchn"/>
+    <w:basedOn w:val="Absatz-Standardschriftart"/>
+    <w:link w:val="berschrift5"/>
+    <w:uiPriority w:val="9"/>
+    <w:rsid w:val="00A30AB8"/>
+    <w:rPr>
+      <w:rFonts w:asciiTheme="majorHAnsi" w:eastAsiaTheme="majorEastAsia" w:hAnsiTheme="majorHAnsi" w:cstheme="majorBidi"/>
+      <w:color w:val="365F91" w:themeColor="accent1" w:themeShade="BF"/>
     </w:rPr>
   </w:style>
 </w:styles>

</xml_diff>